<commit_message>
Typos fixed in Excel and Word Doc
</commit_message>
<xml_diff>
--- a/1 -Excel Assignment/Written Report - Sneha Thomas.docx
+++ b/1 -Excel Assignment/Written Report - Sneha Thomas.docx
@@ -19,7 +19,7 @@
           <w:szCs w:val="28"/>
           <w:u w:val="single"/>
         </w:rPr>
-        <w:t>By Country and Category:</w:t>
+        <w:t>Top Conclusions:</w:t>
       </w:r>
     </w:p>
     <w:p>
@@ -42,10 +42,7 @@
         <w:t>Overview</w:t>
       </w:r>
       <w:r>
-        <w:t xml:space="preserve"> - </w:t>
-      </w:r>
-      <w:r>
-        <w:t xml:space="preserve">All countries have had an average 57% of events succeed and 36% of events </w:t>
+        <w:t xml:space="preserve"> - All countries have had an average 57% of events succeed and 36% of events </w:t>
       </w:r>
       <w:proofErr w:type="gramStart"/>
       <w:r>
@@ -56,6 +53,9 @@
     <w:p>
       <w:r>
         <w:t>Average cancellation rate is 6%</w:t>
+      </w:r>
+      <w:r>
+        <w:t xml:space="preserve">. </w:t>
       </w:r>
     </w:p>
     <w:p>
@@ -75,10 +75,7 @@
         <w:t>Top Category -</w:t>
       </w:r>
       <w:r>
-        <w:t xml:space="preserve"> </w:t>
-      </w:r>
-      <w:r>
-        <w:t xml:space="preserve">Theater makes </w:t>
+        <w:t xml:space="preserve"> Theater makes </w:t>
       </w:r>
       <w:r>
         <w:t xml:space="preserve">up </w:t>
@@ -90,28 +87,13 @@
         <w:t xml:space="preserve">all </w:t>
       </w:r>
       <w:r>
-        <w:t>crowd funded campaigns</w:t>
-      </w:r>
-      <w:r>
-        <w:t xml:space="preserve"> and </w:t>
-      </w:r>
-      <w:r>
-        <w:t>accounts for 3</w:t>
+        <w:t>crowd funded campaigns and accounts for 3</w:t>
       </w:r>
       <w:r>
         <w:t>6</w:t>
       </w:r>
       <w:r>
-        <w:t>% of all backers</w:t>
-      </w:r>
-      <w:r>
-        <w:t xml:space="preserve">. </w:t>
-      </w:r>
-      <w:r>
-        <w:t xml:space="preserve">Making it the category with the highest </w:t>
-      </w:r>
-      <w:r>
-        <w:t>contribution.</w:t>
+        <w:t>% of all backers. Making it the category with the highest contribution.</w:t>
       </w:r>
     </w:p>
     <w:p>
@@ -156,10 +138,7 @@
         <w:t>6</w:t>
       </w:r>
       <w:r>
-        <w:t xml:space="preserve">% campaign count contribution. </w:t>
-      </w:r>
-      <w:r>
-        <w:t xml:space="preserve"> It also accounts </w:t>
+        <w:t xml:space="preserve">% campaign count contribution.  It also accounts </w:t>
       </w:r>
       <w:r>
         <w:t xml:space="preserve">for 75% of all </w:t>
@@ -193,7 +172,13 @@
         <w:t xml:space="preserve">The data does not account for other factors like </w:t>
       </w:r>
       <w:r>
-        <w:t>below that could have greatly affected its success:</w:t>
+        <w:t xml:space="preserve">below that could have greatly affected </w:t>
+      </w:r>
+      <w:r>
+        <w:t>campaign</w:t>
+      </w:r>
+      <w:r>
+        <w:t xml:space="preserve"> success:</w:t>
       </w:r>
     </w:p>
     <w:p>

</xml_diff>